<commit_message>
update img process sheet
</commit_message>
<xml_diff>
--- a/IMGPRO/SUMMARY-IMGPROC.docx
+++ b/IMGPRO/SUMMARY-IMGPROC.docx
@@ -138,49 +138,7 @@
           <w:szCs w:val="20"/>
           <w:lang w:eastAsia="en-GB"/>
         </w:rPr>
-        <w:t xml:space="preserve">2d signal </w:t>
-      </w:r>
-      <w:proofErr w:type="spellStart"/>
-      <w:r>
-        <w:rPr>
-          <w:rFonts w:ascii="Times New Roman" w:eastAsia="Times New Roman" w:hAnsi="Times New Roman" w:cs="Times New Roman"/>
-          <w:sz w:val="20"/>
-          <w:szCs w:val="20"/>
-          <w:lang w:eastAsia="en-GB"/>
-        </w:rPr>
-        <w:t>i</w:t>
-      </w:r>
-      <w:proofErr w:type="spellEnd"/>
-      <w:r>
-        <w:rPr>
-          <w:rFonts w:ascii="Times New Roman" w:eastAsia="Times New Roman" w:hAnsi="Times New Roman" w:cs="Times New Roman"/>
-          <w:sz w:val="20"/>
-          <w:szCs w:val="20"/>
-          <w:lang w:eastAsia="en-GB"/>
-        </w:rPr>
-        <w:t>=f(</w:t>
-      </w:r>
-      <w:proofErr w:type="spellStart"/>
-      <w:proofErr w:type="gramStart"/>
-      <w:r>
-        <w:rPr>
-          <w:rFonts w:ascii="Times New Roman" w:eastAsia="Times New Roman" w:hAnsi="Times New Roman" w:cs="Times New Roman"/>
-          <w:sz w:val="20"/>
-          <w:szCs w:val="20"/>
-          <w:lang w:eastAsia="en-GB"/>
-        </w:rPr>
-        <w:t>x,y</w:t>
-      </w:r>
-      <w:proofErr w:type="spellEnd"/>
-      <w:proofErr w:type="gramEnd"/>
-      <w:r>
-        <w:rPr>
-          <w:rFonts w:ascii="Times New Roman" w:eastAsia="Times New Roman" w:hAnsi="Times New Roman" w:cs="Times New Roman"/>
-          <w:sz w:val="20"/>
-          <w:szCs w:val="20"/>
-          <w:lang w:eastAsia="en-GB"/>
-        </w:rPr>
-        <w:t>) =&gt; image f(N,N) of pixel</w:t>
+        <w:t>2d signal i=f(x,y) =&gt; image f(N,N) of pixel</w:t>
       </w:r>
     </w:p>
     <w:p>
@@ -428,167 +386,7 @@
           <w:szCs w:val="20"/>
           <w:lang w:eastAsia="en-GB"/>
         </w:rPr>
-        <w:t>Sub-pixel precision: I(P) = I(</w:t>
-      </w:r>
-      <w:proofErr w:type="spellStart"/>
-      <w:r>
-        <w:rPr>
-          <w:rFonts w:ascii="Times New Roman" w:eastAsia="Times New Roman" w:hAnsi="Times New Roman" w:cs="Times New Roman"/>
-          <w:sz w:val="20"/>
-          <w:szCs w:val="20"/>
-          <w:lang w:eastAsia="en-GB"/>
-        </w:rPr>
-        <w:t>Pse</w:t>
-      </w:r>
-      <w:proofErr w:type="spellEnd"/>
-      <w:r>
-        <w:rPr>
-          <w:rFonts w:ascii="Times New Roman" w:eastAsia="Times New Roman" w:hAnsi="Times New Roman" w:cs="Times New Roman"/>
-          <w:sz w:val="20"/>
-          <w:szCs w:val="20"/>
-          <w:lang w:eastAsia="en-GB"/>
-        </w:rPr>
-        <w:t>) + alpha (P(</w:t>
-      </w:r>
-      <w:proofErr w:type="spellStart"/>
-      <w:r>
-        <w:rPr>
-          <w:rFonts w:ascii="Times New Roman" w:eastAsia="Times New Roman" w:hAnsi="Times New Roman" w:cs="Times New Roman"/>
-          <w:sz w:val="20"/>
-          <w:szCs w:val="20"/>
-          <w:lang w:eastAsia="en-GB"/>
-        </w:rPr>
-        <w:t>Psw-Pse</w:t>
-      </w:r>
-      <w:proofErr w:type="spellEnd"/>
-      <w:r>
-        <w:rPr>
-          <w:rFonts w:ascii="Times New Roman" w:eastAsia="Times New Roman" w:hAnsi="Times New Roman" w:cs="Times New Roman"/>
-          <w:sz w:val="20"/>
-          <w:szCs w:val="20"/>
-          <w:lang w:eastAsia="en-GB"/>
-        </w:rPr>
-        <w:t>)) + beta (I(</w:t>
-      </w:r>
-      <w:proofErr w:type="spellStart"/>
-      <w:r>
-        <w:rPr>
-          <w:rFonts w:ascii="Times New Roman" w:eastAsia="Times New Roman" w:hAnsi="Times New Roman" w:cs="Times New Roman"/>
-          <w:sz w:val="20"/>
-          <w:szCs w:val="20"/>
-          <w:lang w:eastAsia="en-GB"/>
-        </w:rPr>
-        <w:t>Pne</w:t>
-      </w:r>
-      <w:proofErr w:type="spellEnd"/>
-      <w:r>
-        <w:rPr>
-          <w:rFonts w:ascii="Times New Roman" w:eastAsia="Times New Roman" w:hAnsi="Times New Roman" w:cs="Times New Roman"/>
-          <w:sz w:val="20"/>
-          <w:szCs w:val="20"/>
-          <w:lang w:eastAsia="en-GB"/>
-        </w:rPr>
-        <w:t>) – I(</w:t>
-      </w:r>
-      <w:proofErr w:type="spellStart"/>
-      <w:r>
-        <w:rPr>
-          <w:rFonts w:ascii="Times New Roman" w:eastAsia="Times New Roman" w:hAnsi="Times New Roman" w:cs="Times New Roman"/>
-          <w:sz w:val="20"/>
-          <w:szCs w:val="20"/>
-          <w:lang w:eastAsia="en-GB"/>
-        </w:rPr>
-        <w:t>Pse</w:t>
-      </w:r>
-      <w:proofErr w:type="spellEnd"/>
-      <w:r>
-        <w:rPr>
-          <w:rFonts w:ascii="Times New Roman" w:eastAsia="Times New Roman" w:hAnsi="Times New Roman" w:cs="Times New Roman"/>
-          <w:sz w:val="20"/>
-          <w:szCs w:val="20"/>
-          <w:lang w:eastAsia="en-GB"/>
-        </w:rPr>
-        <w:t>)) + alpha. Beta (</w:t>
-      </w:r>
-      <w:proofErr w:type="spellStart"/>
-      <w:r>
-        <w:rPr>
-          <w:rFonts w:ascii="Times New Roman" w:eastAsia="Times New Roman" w:hAnsi="Times New Roman" w:cs="Times New Roman"/>
-          <w:sz w:val="20"/>
-          <w:szCs w:val="20"/>
-          <w:lang w:eastAsia="en-GB"/>
-        </w:rPr>
-        <w:t>Pse</w:t>
-      </w:r>
-      <w:proofErr w:type="spellEnd"/>
-      <w:r>
-        <w:rPr>
-          <w:rFonts w:ascii="Times New Roman" w:eastAsia="Times New Roman" w:hAnsi="Times New Roman" w:cs="Times New Roman"/>
-          <w:sz w:val="20"/>
-          <w:szCs w:val="20"/>
-          <w:lang w:eastAsia="en-GB"/>
-        </w:rPr>
-        <w:t xml:space="preserve"> + </w:t>
-      </w:r>
-      <w:proofErr w:type="spellStart"/>
-      <w:r>
-        <w:rPr>
-          <w:rFonts w:ascii="Times New Roman" w:eastAsia="Times New Roman" w:hAnsi="Times New Roman" w:cs="Times New Roman"/>
-          <w:sz w:val="20"/>
-          <w:szCs w:val="20"/>
-          <w:lang w:eastAsia="en-GB"/>
-        </w:rPr>
-        <w:t>Pnw</w:t>
-      </w:r>
-      <w:proofErr w:type="spellEnd"/>
-      <w:r>
-        <w:rPr>
-          <w:rFonts w:ascii="Times New Roman" w:eastAsia="Times New Roman" w:hAnsi="Times New Roman" w:cs="Times New Roman"/>
-          <w:sz w:val="20"/>
-          <w:szCs w:val="20"/>
-          <w:lang w:eastAsia="en-GB"/>
-        </w:rPr>
-        <w:t xml:space="preserve"> – </w:t>
-      </w:r>
-      <w:proofErr w:type="spellStart"/>
-      <w:r>
-        <w:rPr>
-          <w:rFonts w:ascii="Times New Roman" w:eastAsia="Times New Roman" w:hAnsi="Times New Roman" w:cs="Times New Roman"/>
-          <w:sz w:val="20"/>
-          <w:szCs w:val="20"/>
-          <w:lang w:eastAsia="en-GB"/>
-        </w:rPr>
-        <w:t>Psw</w:t>
-      </w:r>
-      <w:proofErr w:type="spellEnd"/>
-      <w:r>
-        <w:rPr>
-          <w:rFonts w:ascii="Times New Roman" w:eastAsia="Times New Roman" w:hAnsi="Times New Roman" w:cs="Times New Roman"/>
-          <w:sz w:val="20"/>
-          <w:szCs w:val="20"/>
-          <w:lang w:eastAsia="en-GB"/>
-        </w:rPr>
-        <w:t xml:space="preserve"> – </w:t>
-      </w:r>
-      <w:proofErr w:type="spellStart"/>
-      <w:r>
-        <w:rPr>
-          <w:rFonts w:ascii="Times New Roman" w:eastAsia="Times New Roman" w:hAnsi="Times New Roman" w:cs="Times New Roman"/>
-          <w:sz w:val="20"/>
-          <w:szCs w:val="20"/>
-          <w:lang w:eastAsia="en-GB"/>
-        </w:rPr>
-        <w:t>Pne</w:t>
-      </w:r>
-      <w:proofErr w:type="spellEnd"/>
-      <w:r>
-        <w:rPr>
-          <w:rFonts w:ascii="Times New Roman" w:eastAsia="Times New Roman" w:hAnsi="Times New Roman" w:cs="Times New Roman"/>
-          <w:sz w:val="20"/>
-          <w:szCs w:val="20"/>
-          <w:lang w:eastAsia="en-GB"/>
-        </w:rPr>
-        <w:t xml:space="preserve">) </w:t>
+        <w:t xml:space="preserve">Sub-pixel precision: I(P) = I(Pse) + alpha (P(Psw-Pse)) + beta (I(Pne) – I(Pse)) + alpha. Beta (Pse + Pnw – Psw – Pne) </w:t>
       </w:r>
     </w:p>
     <w:p>
@@ -674,25 +472,7 @@
                 <w:sz w:val="20"/>
                 <w:szCs w:val="20"/>
               </w:rPr>
-              <w:t>(</w:t>
-            </w:r>
-            <w:proofErr w:type="spellStart"/>
-            <w:r>
-              <w:rPr>
-                <w:rFonts w:eastAsia="Times New Roman"/>
-                <w:sz w:val="20"/>
-                <w:szCs w:val="20"/>
-              </w:rPr>
-              <w:t>a+b</w:t>
-            </w:r>
-            <w:proofErr w:type="spellEnd"/>
-            <w:r>
-              <w:rPr>
-                <w:rFonts w:eastAsia="Times New Roman"/>
-                <w:sz w:val="20"/>
-                <w:szCs w:val="20"/>
-              </w:rPr>
-              <w:t>)/2</w:t>
+              <w:t>(a+b)/2</w:t>
             </w:r>
           </w:p>
         </w:tc>
@@ -743,25 +523,7 @@
                 <w:sz w:val="20"/>
                 <w:szCs w:val="20"/>
               </w:rPr>
-              <w:t>(</w:t>
-            </w:r>
-            <w:proofErr w:type="spellStart"/>
-            <w:r>
-              <w:rPr>
-                <w:rFonts w:eastAsia="Times New Roman"/>
-                <w:sz w:val="20"/>
-                <w:szCs w:val="20"/>
-              </w:rPr>
-              <w:t>a+c</w:t>
-            </w:r>
-            <w:proofErr w:type="spellEnd"/>
-            <w:r>
-              <w:rPr>
-                <w:rFonts w:eastAsia="Times New Roman"/>
-                <w:sz w:val="20"/>
-                <w:szCs w:val="20"/>
-              </w:rPr>
-              <w:t>)/2</w:t>
+              <w:t>(a+c)/2</w:t>
             </w:r>
           </w:p>
         </w:tc>
@@ -784,25 +546,7 @@
                 <w:sz w:val="20"/>
                 <w:szCs w:val="20"/>
               </w:rPr>
-              <w:t>(</w:t>
-            </w:r>
-            <w:proofErr w:type="spellStart"/>
-            <w:r>
-              <w:rPr>
-                <w:rFonts w:eastAsia="Times New Roman"/>
-                <w:sz w:val="20"/>
-                <w:szCs w:val="20"/>
-              </w:rPr>
-              <w:t>a+b+c+d</w:t>
-            </w:r>
-            <w:proofErr w:type="spellEnd"/>
-            <w:r>
-              <w:rPr>
-                <w:rFonts w:eastAsia="Times New Roman"/>
-                <w:sz w:val="20"/>
-                <w:szCs w:val="20"/>
-              </w:rPr>
-              <w:t>)/4</w:t>
+              <w:t>(a+b+c+d)/4</w:t>
             </w:r>
           </w:p>
         </w:tc>
@@ -825,25 +569,7 @@
                 <w:sz w:val="20"/>
                 <w:szCs w:val="20"/>
               </w:rPr>
-              <w:t>(</w:t>
-            </w:r>
-            <w:proofErr w:type="spellStart"/>
-            <w:r>
-              <w:rPr>
-                <w:rFonts w:eastAsia="Times New Roman"/>
-                <w:sz w:val="20"/>
-                <w:szCs w:val="20"/>
-              </w:rPr>
-              <w:t>b+d</w:t>
-            </w:r>
-            <w:proofErr w:type="spellEnd"/>
-            <w:r>
-              <w:rPr>
-                <w:rFonts w:eastAsia="Times New Roman"/>
-                <w:sz w:val="20"/>
-                <w:szCs w:val="20"/>
-              </w:rPr>
-              <w:t>)/2</w:t>
+              <w:t>(b+d)/2</w:t>
             </w:r>
           </w:p>
         </w:tc>
@@ -895,25 +621,7 @@
                 <w:sz w:val="20"/>
                 <w:szCs w:val="20"/>
               </w:rPr>
-              <w:t>(</w:t>
-            </w:r>
-            <w:proofErr w:type="spellStart"/>
-            <w:r>
-              <w:rPr>
-                <w:rFonts w:eastAsia="Times New Roman"/>
-                <w:sz w:val="20"/>
-                <w:szCs w:val="20"/>
-              </w:rPr>
-              <w:t>c+d</w:t>
-            </w:r>
-            <w:proofErr w:type="spellEnd"/>
-            <w:r>
-              <w:rPr>
-                <w:rFonts w:eastAsia="Times New Roman"/>
-                <w:sz w:val="20"/>
-                <w:szCs w:val="20"/>
-              </w:rPr>
-              <w:t>)/2</w:t>
+              <w:t>(c+d)/2</w:t>
             </w:r>
           </w:p>
         </w:tc>
@@ -973,8 +681,19 @@
           <w:szCs w:val="20"/>
           <w:lang w:eastAsia="en-GB"/>
         </w:rPr>
-        <w:t>me</w:t>
-      </w:r>
+        <w:t xml:space="preserve">frequency sampling is at least 2 times highest frequency </w:t>
+      </w:r>
+      <w:r>
+        <w:rPr>
+          <w:rFonts w:ascii="Times New Roman" w:eastAsia="Times New Roman" w:hAnsi="Times New Roman" w:cs="Times New Roman"/>
+          <w:sz w:val="20"/>
+          <w:szCs w:val="20"/>
+          <w:lang w:eastAsia="en-GB"/>
+        </w:rPr>
+        <w:t>contained in the signal, avoid aliasing</w:t>
+      </w:r>
+      <w:bookmarkStart w:id="0" w:name="_GoBack"/>
+      <w:bookmarkEnd w:id="0"/>
     </w:p>
     <w:p>
       <w:pPr>
@@ -991,7 +710,6 @@
           <w:lang w:eastAsia="en-GB"/>
         </w:rPr>
       </w:pPr>
-      <w:bookmarkStart w:id="0" w:name="_GoBack"/>
       <w:r>
         <w:rPr>
           <w:rFonts w:ascii="Times New Roman" w:eastAsia="Times New Roman" w:hAnsi="Times New Roman" w:cs="Times New Roman"/>
@@ -1002,7 +720,6 @@
         <w:t xml:space="preserve">In practice, low pass filter -&gt; sampling </w:t>
       </w:r>
     </w:p>
-    <w:bookmarkEnd w:id="0"/>
     <w:p>
       <w:pPr>
         <w:pStyle w:val="ListParagraph"/>
@@ -1059,109 +776,7 @@
           <w:szCs w:val="20"/>
           <w:lang w:val="en-US" w:eastAsia="en-GB"/>
         </w:rPr>
-        <w:t>if (</w:t>
-      </w:r>
-      <w:proofErr w:type="spellStart"/>
-      <w:r>
-        <w:rPr>
-          <w:rFonts w:ascii="Times New Roman" w:eastAsia="Times New Roman" w:hAnsi="Times New Roman" w:cs="Times New Roman"/>
-          <w:sz w:val="20"/>
-          <w:szCs w:val="20"/>
-          <w:lang w:val="en-US" w:eastAsia="en-GB"/>
-        </w:rPr>
-        <w:t>d_i</w:t>
-      </w:r>
-      <w:proofErr w:type="spellEnd"/>
-      <w:r>
-        <w:rPr>
-          <w:rFonts w:ascii="Times New Roman" w:eastAsia="Times New Roman" w:hAnsi="Times New Roman" w:cs="Times New Roman"/>
-          <w:sz w:val="20"/>
-          <w:szCs w:val="20"/>
-          <w:lang w:val="en-US" w:eastAsia="en-GB"/>
-        </w:rPr>
-        <w:t xml:space="preserve"> &lt;= f(</w:t>
-      </w:r>
-      <w:proofErr w:type="spellStart"/>
-      <w:proofErr w:type="gramStart"/>
-      <w:r>
-        <w:rPr>
-          <w:rFonts w:ascii="Times New Roman" w:eastAsia="Times New Roman" w:hAnsi="Times New Roman" w:cs="Times New Roman"/>
-          <w:sz w:val="20"/>
-          <w:szCs w:val="20"/>
-          <w:lang w:val="en-US" w:eastAsia="en-GB"/>
-        </w:rPr>
-        <w:t>x,y</w:t>
-      </w:r>
-      <w:proofErr w:type="spellEnd"/>
-      <w:proofErr w:type="gramEnd"/>
-      <w:r>
-        <w:rPr>
-          <w:rFonts w:ascii="Times New Roman" w:eastAsia="Times New Roman" w:hAnsi="Times New Roman" w:cs="Times New Roman"/>
-          <w:sz w:val="20"/>
-          <w:szCs w:val="20"/>
-          <w:lang w:val="en-US" w:eastAsia="en-GB"/>
-        </w:rPr>
-        <w:t xml:space="preserve">) &lt; d_i+1) =&gt; </w:t>
-      </w:r>
-      <w:proofErr w:type="spellStart"/>
-      <w:r>
-        <w:rPr>
-          <w:rFonts w:ascii="Times New Roman" w:eastAsia="Times New Roman" w:hAnsi="Times New Roman" w:cs="Times New Roman"/>
-          <w:sz w:val="20"/>
-          <w:szCs w:val="20"/>
-          <w:lang w:val="en-US" w:eastAsia="en-GB"/>
-        </w:rPr>
-        <w:t>fq</w:t>
-      </w:r>
-      <w:proofErr w:type="spellEnd"/>
-      <w:r>
-        <w:rPr>
-          <w:rFonts w:ascii="Times New Roman" w:eastAsia="Times New Roman" w:hAnsi="Times New Roman" w:cs="Times New Roman"/>
-          <w:sz w:val="20"/>
-          <w:szCs w:val="20"/>
-          <w:lang w:val="en-US" w:eastAsia="en-GB"/>
-        </w:rPr>
-        <w:t>(</w:t>
-      </w:r>
-      <w:proofErr w:type="spellStart"/>
-      <w:r>
-        <w:rPr>
-          <w:rFonts w:ascii="Times New Roman" w:eastAsia="Times New Roman" w:hAnsi="Times New Roman" w:cs="Times New Roman"/>
-          <w:sz w:val="20"/>
-          <w:szCs w:val="20"/>
-          <w:lang w:val="en-US" w:eastAsia="en-GB"/>
-        </w:rPr>
-        <w:t>x,y</w:t>
-      </w:r>
-      <w:proofErr w:type="spellEnd"/>
-      <w:r>
-        <w:rPr>
-          <w:rFonts w:ascii="Times New Roman" w:eastAsia="Times New Roman" w:hAnsi="Times New Roman" w:cs="Times New Roman"/>
-          <w:sz w:val="20"/>
-          <w:szCs w:val="20"/>
-          <w:lang w:val="en-US" w:eastAsia="en-GB"/>
-        </w:rPr>
-        <w:t xml:space="preserve">)= </w:t>
-      </w:r>
-      <w:proofErr w:type="spellStart"/>
-      <w:r>
-        <w:rPr>
-          <w:rFonts w:ascii="Times New Roman" w:eastAsia="Times New Roman" w:hAnsi="Times New Roman" w:cs="Times New Roman"/>
-          <w:sz w:val="20"/>
-          <w:szCs w:val="20"/>
-          <w:lang w:val="en-US" w:eastAsia="en-GB"/>
-        </w:rPr>
-        <w:t>r_i</w:t>
-      </w:r>
-      <w:proofErr w:type="spellEnd"/>
-      <w:r>
-        <w:rPr>
-          <w:rFonts w:ascii="Times New Roman" w:eastAsia="Times New Roman" w:hAnsi="Times New Roman" w:cs="Times New Roman"/>
-          <w:sz w:val="20"/>
-          <w:szCs w:val="20"/>
-          <w:lang w:val="en-US" w:eastAsia="en-GB"/>
-        </w:rPr>
-        <w:t xml:space="preserve"> (value between a range)</w:t>
+        <w:t>if (d_i &lt;= f(x,y) &lt; d_i+1) =&gt; fq(x,y)= r_i (value between a range)</w:t>
       </w:r>
     </w:p>
     <w:p>
@@ -1204,27 +819,7 @@
           <w:szCs w:val="20"/>
           <w:lang w:val="en-US" w:eastAsia="en-GB"/>
         </w:rPr>
-        <w:t xml:space="preserve">in </w:t>
-      </w:r>
-      <w:proofErr w:type="spellStart"/>
-      <w:r>
-        <w:rPr>
-          <w:rFonts w:ascii="Times New Roman" w:eastAsia="Times New Roman" w:hAnsi="Times New Roman" w:cs="Times New Roman"/>
-          <w:sz w:val="20"/>
-          <w:szCs w:val="20"/>
-          <w:lang w:val="en-US" w:eastAsia="en-GB"/>
-        </w:rPr>
-        <w:t>emited</w:t>
-      </w:r>
-      <w:proofErr w:type="spellEnd"/>
-      <w:r>
-        <w:rPr>
-          <w:rFonts w:ascii="Times New Roman" w:eastAsia="Times New Roman" w:hAnsi="Times New Roman" w:cs="Times New Roman"/>
-          <w:sz w:val="20"/>
-          <w:szCs w:val="20"/>
-          <w:lang w:val="en-US" w:eastAsia="en-GB"/>
-        </w:rPr>
-        <w:t xml:space="preserve"> wave</w:t>
+        <w:t>in emited wave</w:t>
       </w:r>
     </w:p>
     <w:p>
@@ -1249,27 +844,7 @@
           <w:szCs w:val="20"/>
           <w:lang w:val="en-US" w:eastAsia="en-GB"/>
         </w:rPr>
-        <w:t xml:space="preserve">Histogram: no localization information (better to histogram background, </w:t>
-      </w:r>
-      <w:proofErr w:type="spellStart"/>
-      <w:r>
-        <w:rPr>
-          <w:rFonts w:ascii="Times New Roman" w:eastAsia="Times New Roman" w:hAnsi="Times New Roman" w:cs="Times New Roman"/>
-          <w:sz w:val="20"/>
-          <w:szCs w:val="20"/>
-          <w:lang w:val="en-US" w:eastAsia="en-GB"/>
-        </w:rPr>
-        <w:t>frontground</w:t>
-      </w:r>
-      <w:proofErr w:type="spellEnd"/>
-      <w:r>
-        <w:rPr>
-          <w:rFonts w:ascii="Times New Roman" w:eastAsia="Times New Roman" w:hAnsi="Times New Roman" w:cs="Times New Roman"/>
-          <w:sz w:val="20"/>
-          <w:szCs w:val="20"/>
-          <w:lang w:val="en-US" w:eastAsia="en-GB"/>
-        </w:rPr>
-        <w:t>)</w:t>
+        <w:t>Histogram: no localization information (better to histogram background, frontground)</w:t>
       </w:r>
     </w:p>
     <w:p>
@@ -1294,47 +869,7 @@
           <w:szCs w:val="20"/>
           <w:lang w:val="en-US" w:eastAsia="en-GB"/>
         </w:rPr>
-        <w:t xml:space="preserve">Equalization: </w:t>
-      </w:r>
-      <w:proofErr w:type="spellStart"/>
-      <w:r>
-        <w:rPr>
-          <w:rFonts w:ascii="Times New Roman" w:eastAsia="Times New Roman" w:hAnsi="Times New Roman" w:cs="Times New Roman"/>
-          <w:sz w:val="20"/>
-          <w:szCs w:val="20"/>
-          <w:lang w:val="en-US" w:eastAsia="en-GB"/>
-        </w:rPr>
-        <w:t>Khoros</w:t>
-      </w:r>
-      <w:proofErr w:type="spellEnd"/>
-      <w:r>
-        <w:rPr>
-          <w:rFonts w:ascii="Times New Roman" w:eastAsia="Times New Roman" w:hAnsi="Times New Roman" w:cs="Times New Roman"/>
-          <w:sz w:val="20"/>
-          <w:szCs w:val="20"/>
-          <w:lang w:val="en-US" w:eastAsia="en-GB"/>
-        </w:rPr>
-        <w:t xml:space="preserve"> routine, N pixels, K gray level, calculate cumulative </w:t>
-      </w:r>
-      <w:proofErr w:type="spellStart"/>
-      <w:r>
-        <w:rPr>
-          <w:rFonts w:ascii="Times New Roman" w:eastAsia="Times New Roman" w:hAnsi="Times New Roman" w:cs="Times New Roman"/>
-          <w:sz w:val="20"/>
-          <w:szCs w:val="20"/>
-          <w:lang w:val="en-US" w:eastAsia="en-GB"/>
-        </w:rPr>
-        <w:t>hist</w:t>
-      </w:r>
-      <w:proofErr w:type="spellEnd"/>
-      <w:r>
-        <w:rPr>
-          <w:rFonts w:ascii="Times New Roman" w:eastAsia="Times New Roman" w:hAnsi="Times New Roman" w:cs="Times New Roman"/>
-          <w:sz w:val="20"/>
-          <w:szCs w:val="20"/>
-          <w:lang w:val="en-US" w:eastAsia="en-GB"/>
-        </w:rPr>
-        <w:t xml:space="preserve"> CH(k). k &lt;~ INT(CH(k) * K-1/N)</w:t>
+        <w:t>Equalization: Khoros routine, N pixels, K gray level, calculate cumulative hist CH(k). k &lt;~ INT(CH(k) * K-1/N)</w:t>
       </w:r>
     </w:p>
     <w:p>
@@ -2050,7 +1585,6 @@
           <w:lang w:eastAsia="en-GB"/>
         </w:rPr>
       </w:pPr>
-      <w:proofErr w:type="spellStart"/>
       <w:r>
         <w:rPr>
           <w:rFonts w:ascii="Times New Roman" w:eastAsia="Times New Roman" w:hAnsi="Times New Roman" w:cs="Times New Roman"/>
@@ -2058,17 +1592,7 @@
           <w:szCs w:val="20"/>
           <w:lang w:eastAsia="en-GB"/>
         </w:rPr>
-        <w:t>Maxtrix</w:t>
-      </w:r>
-      <w:proofErr w:type="spellEnd"/>
-      <w:r>
-        <w:rPr>
-          <w:rFonts w:ascii="Times New Roman" w:eastAsia="Times New Roman" w:hAnsi="Times New Roman" w:cs="Times New Roman"/>
-          <w:sz w:val="20"/>
-          <w:szCs w:val="20"/>
-          <w:lang w:eastAsia="en-GB"/>
-        </w:rPr>
-        <w:t xml:space="preserve"> multiplication in Fourier Frequency (2 matrix have same size) or convolution in Spatial </w:t>
+        <w:t xml:space="preserve">Maxtrix multiplication in Fourier Frequency (2 matrix have same size) or convolution in Spatial </w:t>
       </w:r>
     </w:p>
     <w:p>
@@ -2518,27 +2042,7 @@
           <w:szCs w:val="20"/>
           <w:lang w:eastAsia="en-GB"/>
         </w:rPr>
-        <w:t>f(</w:t>
-      </w:r>
-      <w:proofErr w:type="spellStart"/>
-      <w:r>
-        <w:rPr>
-          <w:rFonts w:ascii="Times New Roman" w:eastAsia="Times New Roman" w:hAnsi="Times New Roman" w:cs="Times New Roman"/>
-          <w:sz w:val="20"/>
-          <w:szCs w:val="20"/>
-          <w:lang w:eastAsia="en-GB"/>
-        </w:rPr>
-        <w:t>x,y</w:t>
-      </w:r>
-      <w:proofErr w:type="spellEnd"/>
-      <w:r>
-        <w:rPr>
-          <w:rFonts w:ascii="Times New Roman" w:eastAsia="Times New Roman" w:hAnsi="Times New Roman" w:cs="Times New Roman"/>
-          <w:sz w:val="20"/>
-          <w:szCs w:val="20"/>
-          <w:lang w:eastAsia="en-GB"/>
-        </w:rPr>
-        <w:t xml:space="preserve">); Gradient </w:t>
+        <w:t xml:space="preserve">f(x,y); Gradient </w:t>
       </w:r>
       <m:oMath>
         <m:r>
@@ -4672,27 +4176,7 @@
           <w:sz w:val="20"/>
           <w:szCs w:val="20"/>
         </w:rPr>
-        <w:t xml:space="preserve"> or </w:t>
-      </w:r>
-      <w:proofErr w:type="spellStart"/>
-      <w:r>
-        <w:rPr>
-          <w:rFonts w:eastAsiaTheme="minorEastAsia"/>
-          <w:color w:val="111111"/>
-          <w:sz w:val="20"/>
-          <w:szCs w:val="20"/>
-        </w:rPr>
-        <w:t>ax+by</w:t>
-      </w:r>
-      <w:proofErr w:type="spellEnd"/>
-      <w:r>
-        <w:rPr>
-          <w:rFonts w:eastAsiaTheme="minorEastAsia"/>
-          <w:color w:val="111111"/>
-          <w:sz w:val="20"/>
-          <w:szCs w:val="20"/>
-        </w:rPr>
-        <w:t xml:space="preserve">=0 for line, </w:t>
+        <w:t xml:space="preserve"> or ax+by=0 for line, </w:t>
       </w:r>
       <m:oMath>
         <m:sSup>
@@ -5584,25 +5068,7 @@
           <w:sz w:val="20"/>
           <w:szCs w:val="20"/>
         </w:rPr>
-        <w:t xml:space="preserve">detect and merge homogenous zone -&gt; split until reaching a given uniformity criterion and merge neighbouring areas to </w:t>
-      </w:r>
-      <w:proofErr w:type="gramStart"/>
-      <w:r>
-        <w:rPr>
-          <w:rFonts w:eastAsia="Times New Roman"/>
-          <w:sz w:val="20"/>
-          <w:szCs w:val="20"/>
-        </w:rPr>
-        <w:t>a similarity criteria</w:t>
-      </w:r>
-      <w:proofErr w:type="gramEnd"/>
-      <w:r>
-        <w:rPr>
-          <w:rFonts w:eastAsia="Times New Roman"/>
-          <w:sz w:val="20"/>
-          <w:szCs w:val="20"/>
-        </w:rPr>
-        <w:t xml:space="preserve"> </w:t>
+        <w:t xml:space="preserve">detect and merge homogenous zone -&gt; split until reaching a given uniformity criterion and merge neighbouring areas to a similarity criteria </w:t>
       </w:r>
     </w:p>
     <w:p>
@@ -6574,18 +6040,8 @@
           <w:sz w:val="20"/>
           <w:szCs w:val="20"/>
         </w:rPr>
-        <w:t xml:space="preserve">Pre-processing for binary edge map to remove outliner: We have object A, Structure element </w:t>
-      </w:r>
-      <w:proofErr w:type="spellStart"/>
-      <w:r>
-        <w:rPr>
-          <w:rFonts w:eastAsia="Times New Roman"/>
-          <w:sz w:val="20"/>
-          <w:szCs w:val="20"/>
-        </w:rPr>
-        <w:t>B_p</w:t>
-      </w:r>
-      <w:proofErr w:type="spellEnd"/>
+        <w:t>Pre-processing for binary edge map to remove outliner: We have object A, Structure element B_p</w:t>
+      </w:r>
     </w:p>
     <w:p>
       <w:pPr>
@@ -6783,27 +6239,7 @@
           <w:szCs w:val="20"/>
           <w:lang w:eastAsia="en-GB"/>
         </w:rPr>
-        <w:t xml:space="preserve">dilation: at least of 1 </w:t>
-      </w:r>
-      <w:proofErr w:type="spellStart"/>
-      <w:r>
-        <w:rPr>
-          <w:rFonts w:ascii="Times New Roman" w:eastAsia="Times New Roman" w:hAnsi="Times New Roman" w:cs="Times New Roman"/>
-          <w:sz w:val="20"/>
-          <w:szCs w:val="20"/>
-          <w:lang w:eastAsia="en-GB"/>
-        </w:rPr>
-        <w:t>px</w:t>
-      </w:r>
-      <w:proofErr w:type="spellEnd"/>
-      <w:r>
-        <w:rPr>
-          <w:rFonts w:ascii="Times New Roman" w:eastAsia="Times New Roman" w:hAnsi="Times New Roman" w:cs="Times New Roman"/>
-          <w:sz w:val="20"/>
-          <w:szCs w:val="20"/>
-          <w:lang w:eastAsia="en-GB"/>
-        </w:rPr>
-        <w:t xml:space="preserve"> in the form of matrix must belong to figure. </w:t>
+        <w:t xml:space="preserve">dilation: at least of 1 px in the form of matrix must belong to figure. </w:t>
       </w:r>
       <m:oMath>
         <m:r>
@@ -6986,27 +6422,7 @@
           <w:szCs w:val="20"/>
           <w:lang w:eastAsia="en-GB"/>
         </w:rPr>
-        <w:t xml:space="preserve">n is not an inverse of dilation. Dilation -&gt; erosion -&gt; same </w:t>
-      </w:r>
-      <w:proofErr w:type="spellStart"/>
-      <w:r>
-        <w:rPr>
-          <w:rFonts w:ascii="Times New Roman" w:eastAsia="Times New Roman" w:hAnsi="Times New Roman" w:cs="Times New Roman"/>
-          <w:sz w:val="20"/>
-          <w:szCs w:val="20"/>
-          <w:lang w:eastAsia="en-GB"/>
-        </w:rPr>
-        <w:t>origina</w:t>
-      </w:r>
-      <w:proofErr w:type="spellEnd"/>
-      <w:r>
-        <w:rPr>
-          <w:rFonts w:ascii="Times New Roman" w:eastAsia="Times New Roman" w:hAnsi="Times New Roman" w:cs="Times New Roman"/>
-          <w:sz w:val="20"/>
-          <w:szCs w:val="20"/>
-          <w:lang w:eastAsia="en-GB"/>
-        </w:rPr>
-        <w:t xml:space="preserve"> =&gt; inverse</w:t>
+        <w:t>n is not an inverse of dilation. Dilation -&gt; erosion -&gt; same origina =&gt; inverse</w:t>
       </w:r>
     </w:p>
     <w:p>
@@ -8738,16 +8154,8 @@
         <w:rPr>
           <w:rStyle w:val="Strong"/>
         </w:rPr>
-        <w:t xml:space="preserve">. </w:t>
-      </w:r>
-      <w:proofErr w:type="spellStart"/>
-      <w:r>
-        <w:rPr>
-          <w:rStyle w:val="Strong"/>
-        </w:rPr>
-        <w:t>Color</w:t>
-      </w:r>
-      <w:proofErr w:type="spellEnd"/>
+        <w:t>. Color</w:t>
+      </w:r>
     </w:p>
     <w:p>
       <w:pPr>
@@ -9809,25 +9217,7 @@
           <w:sz w:val="20"/>
           <w:szCs w:val="20"/>
         </w:rPr>
-        <w:t xml:space="preserve">white object will have equal values of reflectivity for each primary </w:t>
-      </w:r>
-      <w:proofErr w:type="spellStart"/>
-      <w:r>
-        <w:rPr>
-          <w:color w:val="000000"/>
-          <w:sz w:val="20"/>
-          <w:szCs w:val="20"/>
-        </w:rPr>
-        <w:t>color</w:t>
-      </w:r>
-      <w:proofErr w:type="spellEnd"/>
-      <w:r>
-        <w:rPr>
-          <w:color w:val="000000"/>
-          <w:sz w:val="20"/>
-          <w:szCs w:val="20"/>
-        </w:rPr>
-        <w:t>: R = G = B</w:t>
+        <w:t>white object will have equal values of reflectivity for each primary color: R = G = B</w:t>
       </w:r>
     </w:p>
     <w:p>
@@ -9874,23 +9264,7 @@
           <w:sz w:val="20"/>
           <w:szCs w:val="20"/>
         </w:rPr>
-        <w:t xml:space="preserve">3 </w:t>
-      </w:r>
-      <w:proofErr w:type="gramStart"/>
-      <w:r>
-        <w:rPr>
-          <w:sz w:val="20"/>
-          <w:szCs w:val="20"/>
-        </w:rPr>
-        <w:t>manner</w:t>
-      </w:r>
-      <w:proofErr w:type="gramEnd"/>
-      <w:r>
-        <w:rPr>
-          <w:sz w:val="20"/>
-          <w:szCs w:val="20"/>
-        </w:rPr>
-        <w:t xml:space="preserve"> to classify: </w:t>
+        <w:t xml:space="preserve">3 manner to classify: </w:t>
       </w:r>
     </w:p>
     <w:p>
@@ -9911,39 +9285,7 @@
           <w:sz w:val="20"/>
           <w:szCs w:val="20"/>
         </w:rPr>
-        <w:t xml:space="preserve">Visual: </w:t>
-      </w:r>
-      <w:proofErr w:type="spellStart"/>
-      <w:r>
-        <w:rPr>
-          <w:sz w:val="20"/>
-          <w:szCs w:val="20"/>
-        </w:rPr>
-        <w:t>Munshell</w:t>
-      </w:r>
-      <w:proofErr w:type="spellEnd"/>
-      <w:r>
-        <w:rPr>
-          <w:sz w:val="20"/>
-          <w:szCs w:val="20"/>
-        </w:rPr>
-        <w:t xml:space="preserve">, </w:t>
-      </w:r>
-      <w:proofErr w:type="spellStart"/>
-      <w:r>
-        <w:rPr>
-          <w:sz w:val="20"/>
-          <w:szCs w:val="20"/>
-        </w:rPr>
-        <w:t>Chevreul</w:t>
-      </w:r>
-      <w:proofErr w:type="spellEnd"/>
-      <w:r>
-        <w:rPr>
-          <w:sz w:val="20"/>
-          <w:szCs w:val="20"/>
-        </w:rPr>
-        <w:t>, Ostwald</w:t>
+        <w:t>Visual: Munshell, Chevreul, Ostwald</w:t>
       </w:r>
     </w:p>
     <w:p>
@@ -9964,17 +9306,8 @@
           <w:sz w:val="20"/>
           <w:szCs w:val="20"/>
         </w:rPr>
-        <w:t xml:space="preserve">Physical: RGB, HSV, CIE </w:t>
-      </w:r>
-      <w:proofErr w:type="gramStart"/>
-      <w:r>
-        <w:rPr>
-          <w:sz w:val="20"/>
-          <w:szCs w:val="20"/>
-        </w:rPr>
-        <w:t>XYZ,…</w:t>
-      </w:r>
-      <w:proofErr w:type="gramEnd"/>
+        <w:t>Physical: RGB, HSV, CIE XYZ,…</w:t>
+      </w:r>
     </w:p>
     <w:p>
       <w:pPr>
@@ -9994,17 +9327,8 @@
           <w:sz w:val="20"/>
           <w:szCs w:val="20"/>
         </w:rPr>
-        <w:t xml:space="preserve">Physical and psychometrical: CIE Lab, CIE </w:t>
-      </w:r>
-      <w:proofErr w:type="gramStart"/>
-      <w:r>
-        <w:rPr>
-          <w:sz w:val="20"/>
-          <w:szCs w:val="20"/>
-        </w:rPr>
-        <w:t>Luv,..</w:t>
-      </w:r>
-      <w:proofErr w:type="gramEnd"/>
+        <w:t>Physical and psychometrical: CIE Lab, CIE Luv,..</w:t>
+      </w:r>
     </w:p>
     <w:p>
       <w:pPr>
@@ -10024,23 +9348,7 @@
           <w:sz w:val="20"/>
           <w:szCs w:val="20"/>
         </w:rPr>
-        <w:t xml:space="preserve">RGB </w:t>
-      </w:r>
-      <w:proofErr w:type="spellStart"/>
-      <w:r>
-        <w:rPr>
-          <w:sz w:val="20"/>
-          <w:szCs w:val="20"/>
-        </w:rPr>
-        <w:t>color</w:t>
-      </w:r>
-      <w:proofErr w:type="spellEnd"/>
-      <w:r>
-        <w:rPr>
-          <w:sz w:val="20"/>
-          <w:szCs w:val="20"/>
-        </w:rPr>
-        <w:t xml:space="preserve"> space: cube =&gt; RGB triangle (</w:t>
+        <w:t>RGB color space: cube =&gt; RGB triangle (</w:t>
       </w:r>
       <w:r>
         <w:rPr>
@@ -10055,23 +9363,7 @@
           <w:sz w:val="20"/>
           <w:szCs w:val="20"/>
         </w:rPr>
-        <w:t xml:space="preserve">along </w:t>
-      </w:r>
-      <w:proofErr w:type="spellStart"/>
-      <w:r>
-        <w:rPr>
-          <w:sz w:val="20"/>
-          <w:szCs w:val="20"/>
-        </w:rPr>
-        <w:t>gray</w:t>
-      </w:r>
-      <w:proofErr w:type="spellEnd"/>
-      <w:r>
-        <w:rPr>
-          <w:sz w:val="20"/>
-          <w:szCs w:val="20"/>
-        </w:rPr>
-        <w:t>-scale axis</w:t>
+        <w:t>along gray-scale axis</w:t>
       </w:r>
     </w:p>
     <w:p>
@@ -10092,23 +9384,7 @@
           <w:sz w:val="20"/>
           <w:szCs w:val="20"/>
         </w:rPr>
-        <w:t xml:space="preserve">Some </w:t>
-      </w:r>
-      <w:proofErr w:type="spellStart"/>
-      <w:r>
-        <w:rPr>
-          <w:sz w:val="20"/>
-          <w:szCs w:val="20"/>
-        </w:rPr>
-        <w:t>color</w:t>
-      </w:r>
-      <w:proofErr w:type="spellEnd"/>
-      <w:r>
-        <w:rPr>
-          <w:sz w:val="20"/>
-          <w:szCs w:val="20"/>
-        </w:rPr>
-        <w:t xml:space="preserve"> is combination of negative contribution</w:t>
+        <w:t>Some color is combination of negative contribution</w:t>
       </w:r>
     </w:p>
     <w:p>
@@ -10129,23 +9405,7 @@
           <w:sz w:val="20"/>
           <w:szCs w:val="20"/>
         </w:rPr>
-        <w:t xml:space="preserve">Some </w:t>
-      </w:r>
-      <w:proofErr w:type="spellStart"/>
-      <w:r>
-        <w:rPr>
-          <w:sz w:val="20"/>
-          <w:szCs w:val="20"/>
-        </w:rPr>
-        <w:t>color</w:t>
-      </w:r>
-      <w:proofErr w:type="spellEnd"/>
-      <w:r>
-        <w:rPr>
-          <w:sz w:val="20"/>
-          <w:szCs w:val="20"/>
-        </w:rPr>
-        <w:t xml:space="preserve"> is not represented in RBG</w:t>
+        <w:t>Some color is not represented in RBG</w:t>
       </w:r>
     </w:p>
     <w:p>
@@ -10166,23 +9426,7 @@
           <w:sz w:val="20"/>
           <w:szCs w:val="20"/>
         </w:rPr>
-        <w:t xml:space="preserve">Can’t not use in printing (not get right </w:t>
-      </w:r>
-      <w:proofErr w:type="spellStart"/>
-      <w:r>
-        <w:rPr>
-          <w:sz w:val="20"/>
-          <w:szCs w:val="20"/>
-        </w:rPr>
-        <w:t>color</w:t>
-      </w:r>
-      <w:proofErr w:type="spellEnd"/>
-      <w:r>
-        <w:rPr>
-          <w:sz w:val="20"/>
-          <w:szCs w:val="20"/>
-        </w:rPr>
-        <w:t>)</w:t>
+        <w:t>Can’t not use in printing (not get right color)</w:t>
       </w:r>
     </w:p>
     <w:p>
@@ -10212,7 +9456,6 @@
           <w:szCs w:val="20"/>
         </w:rPr>
       </w:pPr>
-      <w:proofErr w:type="spellStart"/>
       <w:r>
         <w:rPr>
           <w:b/>
@@ -10221,7 +9464,6 @@
         </w:rPr>
         <w:t>Munsell</w:t>
       </w:r>
-      <w:proofErr w:type="spellEnd"/>
       <w:r>
         <w:rPr>
           <w:sz w:val="20"/>
@@ -10429,18 +9671,8 @@
           <w:sz w:val="20"/>
           <w:szCs w:val="20"/>
         </w:rPr>
-        <w:t xml:space="preserve">CIE </w:t>
-      </w:r>
-      <w:proofErr w:type="spellStart"/>
-      <w:r>
-        <w:rPr>
-          <w:b/>
-          <w:sz w:val="20"/>
-          <w:szCs w:val="20"/>
-        </w:rPr>
-        <w:t>xyY</w:t>
-      </w:r>
-      <w:proofErr w:type="spellEnd"/>
+        <w:t>CIE xyY</w:t>
+      </w:r>
       <w:r>
         <w:rPr>
           <w:b/>
@@ -10662,43 +9894,7 @@
           <w:sz w:val="20"/>
           <w:szCs w:val="20"/>
         </w:rPr>
-        <w:t xml:space="preserve"> </w:t>
-      </w:r>
-      <w:proofErr w:type="spellStart"/>
-      <w:r>
-        <w:rPr>
-          <w:rFonts w:eastAsiaTheme="minorEastAsia"/>
-          <w:sz w:val="20"/>
-          <w:szCs w:val="20"/>
-        </w:rPr>
-        <w:t>xyY</w:t>
-      </w:r>
-      <w:proofErr w:type="spellEnd"/>
-      <w:r>
-        <w:rPr>
-          <w:rFonts w:eastAsiaTheme="minorEastAsia"/>
-          <w:sz w:val="20"/>
-          <w:szCs w:val="20"/>
-        </w:rPr>
-        <w:t xml:space="preserve"> is a </w:t>
-      </w:r>
-      <w:proofErr w:type="spellStart"/>
-      <w:r>
-        <w:rPr>
-          <w:rFonts w:eastAsiaTheme="minorEastAsia"/>
-          <w:sz w:val="20"/>
-          <w:szCs w:val="20"/>
-        </w:rPr>
-        <w:t>color</w:t>
-      </w:r>
-      <w:proofErr w:type="spellEnd"/>
-      <w:r>
-        <w:rPr>
-          <w:rFonts w:eastAsiaTheme="minorEastAsia"/>
-          <w:sz w:val="20"/>
-          <w:szCs w:val="20"/>
-        </w:rPr>
-        <w:t xml:space="preserve"> space in a surface that is away from origin by 1</w:t>
+        <w:t xml:space="preserve"> xyY is a color space in a surface that is away from origin by 1</w:t>
       </w:r>
     </w:p>
     <w:p>
@@ -10720,25 +9916,7 @@
           <w:sz w:val="20"/>
           <w:szCs w:val="20"/>
         </w:rPr>
-        <w:t xml:space="preserve">we can derive X,Z from </w:t>
-      </w:r>
-      <w:proofErr w:type="spellStart"/>
-      <w:r>
-        <w:rPr>
-          <w:rFonts w:eastAsiaTheme="minorEastAsia"/>
-          <w:sz w:val="20"/>
-          <w:szCs w:val="20"/>
-        </w:rPr>
-        <w:t>xyY</w:t>
-      </w:r>
-      <w:proofErr w:type="spellEnd"/>
-      <w:r>
-        <w:rPr>
-          <w:rFonts w:eastAsiaTheme="minorEastAsia"/>
-          <w:sz w:val="20"/>
-          <w:szCs w:val="20"/>
-        </w:rPr>
-        <w:t xml:space="preserve">:  </w:t>
+        <w:t xml:space="preserve">we can derive X,Z from xyY:  </w:t>
       </w:r>
       <m:oMath>
         <m:m>
@@ -10902,25 +10080,7 @@
           <w:sz w:val="20"/>
           <w:szCs w:val="20"/>
         </w:rPr>
-        <w:t xml:space="preserve">Draw a line from white through your </w:t>
-      </w:r>
-      <w:proofErr w:type="spellStart"/>
-      <w:r>
-        <w:rPr>
-          <w:rFonts w:eastAsiaTheme="minorEastAsia"/>
-          <w:sz w:val="20"/>
-          <w:szCs w:val="20"/>
-        </w:rPr>
-        <w:t>color</w:t>
-      </w:r>
-      <w:proofErr w:type="spellEnd"/>
-      <w:r>
-        <w:rPr>
-          <w:rFonts w:eastAsiaTheme="minorEastAsia"/>
-          <w:sz w:val="20"/>
-          <w:szCs w:val="20"/>
-        </w:rPr>
-        <w:t xml:space="preserve"> point</w:t>
+        <w:t>Draw a line from white through your color point</w:t>
       </w:r>
     </w:p>
     <w:p>
@@ -10942,18 +10102,8 @@
           <w:sz w:val="20"/>
           <w:szCs w:val="20"/>
         </w:rPr>
-        <w:t xml:space="preserve">Boundary: </w:t>
-      </w:r>
-      <w:proofErr w:type="spellStart"/>
-      <w:r>
-        <w:rPr>
-          <w:rFonts w:eastAsiaTheme="minorEastAsia"/>
-          <w:sz w:val="20"/>
-          <w:szCs w:val="20"/>
-        </w:rPr>
-        <w:t>weightlength</w:t>
-      </w:r>
-      <w:proofErr w:type="spellEnd"/>
+        <w:t>Boundary: weightlength</w:t>
+      </w:r>
     </w:p>
     <w:p>
       <w:pPr>
@@ -11561,39 +10711,7 @@
           <w:sz w:val="20"/>
           <w:szCs w:val="20"/>
         </w:rPr>
-        <w:t xml:space="preserve">Ellipse = minimum perceivable </w:t>
-      </w:r>
-      <w:proofErr w:type="spellStart"/>
-      <w:r>
-        <w:rPr>
-          <w:sz w:val="20"/>
-          <w:szCs w:val="20"/>
-        </w:rPr>
-        <w:t>color</w:t>
-      </w:r>
-      <w:proofErr w:type="spellEnd"/>
-      <w:r>
-        <w:rPr>
-          <w:sz w:val="20"/>
-          <w:szCs w:val="20"/>
-        </w:rPr>
-        <w:t xml:space="preserve"> difference (</w:t>
-      </w:r>
-      <w:proofErr w:type="spellStart"/>
-      <w:r>
-        <w:rPr>
-          <w:sz w:val="20"/>
-          <w:szCs w:val="20"/>
-        </w:rPr>
-        <w:t>color</w:t>
-      </w:r>
-      <w:proofErr w:type="spellEnd"/>
-      <w:r>
-        <w:rPr>
-          <w:sz w:val="20"/>
-          <w:szCs w:val="20"/>
-        </w:rPr>
-        <w:t xml:space="preserve"> in ellipse is not different in human perception) </w:t>
+        <w:t xml:space="preserve">Ellipse = minimum perceivable color difference (color in ellipse is not different in human perception) </w:t>
       </w:r>
     </w:p>
     <w:p>
@@ -11829,25 +10947,7 @@
           <w:sz w:val="20"/>
           <w:szCs w:val="20"/>
         </w:rPr>
-        <w:t xml:space="preserve">Lab </w:t>
-      </w:r>
-      <w:proofErr w:type="spellStart"/>
-      <w:r>
-        <w:rPr>
-          <w:b/>
-          <w:sz w:val="20"/>
-          <w:szCs w:val="20"/>
-        </w:rPr>
-        <w:t>color</w:t>
-      </w:r>
-      <w:proofErr w:type="spellEnd"/>
-      <w:r>
-        <w:rPr>
-          <w:b/>
-          <w:sz w:val="20"/>
-          <w:szCs w:val="20"/>
-        </w:rPr>
-        <w:t xml:space="preserve"> space: </w:t>
+        <w:t xml:space="preserve">Lab color space: </w:t>
       </w:r>
       <w:r>
         <w:rPr>
@@ -13108,9 +12208,16 @@
           <w:sz w:val="20"/>
           <w:szCs w:val="20"/>
         </w:rPr>
-        <w:t xml:space="preserve">YIQ </w:t>
-      </w:r>
-      <w:proofErr w:type="spellStart"/>
+        <w:t xml:space="preserve">YIQ color: </w:t>
+      </w:r>
+      <w:r>
+        <w:rPr>
+          <w:rFonts w:eastAsiaTheme="minorEastAsia"/>
+          <w:sz w:val="20"/>
+          <w:szCs w:val="20"/>
+        </w:rPr>
+        <w:t xml:space="preserve">commercial color TV. </w:t>
+      </w:r>
       <w:r>
         <w:rPr>
           <w:rFonts w:eastAsiaTheme="minorEastAsia"/>
@@ -13118,9 +12225,16 @@
           <w:sz w:val="20"/>
           <w:szCs w:val="20"/>
         </w:rPr>
-        <w:t>color</w:t>
-      </w:r>
-      <w:proofErr w:type="spellEnd"/>
+        <w:t xml:space="preserve">Y: illumination </w:t>
+      </w:r>
+      <w:r>
+        <w:rPr>
+          <w:rFonts w:eastAsiaTheme="minorEastAsia"/>
+          <w:sz w:val="20"/>
+          <w:szCs w:val="20"/>
+        </w:rPr>
+        <w:t>and I,Q: chromaticity.</w:t>
+      </w:r>
       <w:r>
         <w:rPr>
           <w:rFonts w:eastAsiaTheme="minorEastAsia"/>
@@ -13128,7 +12242,7 @@
           <w:sz w:val="20"/>
           <w:szCs w:val="20"/>
         </w:rPr>
-        <w:t xml:space="preserve">: </w:t>
+        <w:t xml:space="preserve"> </w:t>
       </w:r>
       <w:r>
         <w:rPr>
@@ -13136,88 +12250,8 @@
           <w:sz w:val="20"/>
           <w:szCs w:val="20"/>
         </w:rPr>
-        <w:t xml:space="preserve">commercial </w:t>
-      </w:r>
-      <w:proofErr w:type="spellStart"/>
-      <w:r>
-        <w:rPr>
-          <w:rFonts w:eastAsiaTheme="minorEastAsia"/>
-          <w:sz w:val="20"/>
-          <w:szCs w:val="20"/>
-        </w:rPr>
-        <w:t>color</w:t>
-      </w:r>
-      <w:proofErr w:type="spellEnd"/>
-      <w:r>
-        <w:rPr>
-          <w:rFonts w:eastAsiaTheme="minorEastAsia"/>
-          <w:sz w:val="20"/>
-          <w:szCs w:val="20"/>
-        </w:rPr>
-        <w:t xml:space="preserve"> TV. </w:t>
-      </w:r>
-      <w:r>
-        <w:rPr>
-          <w:rFonts w:eastAsiaTheme="minorEastAsia"/>
-          <w:b/>
-          <w:sz w:val="20"/>
-          <w:szCs w:val="20"/>
-        </w:rPr>
-        <w:t xml:space="preserve">Y: illumination </w:t>
-      </w:r>
-      <w:r>
-        <w:rPr>
-          <w:rFonts w:eastAsiaTheme="minorEastAsia"/>
-          <w:sz w:val="20"/>
-          <w:szCs w:val="20"/>
-        </w:rPr>
-        <w:t xml:space="preserve">and </w:t>
-      </w:r>
-      <w:proofErr w:type="gramStart"/>
-      <w:r>
-        <w:rPr>
-          <w:rFonts w:eastAsiaTheme="minorEastAsia"/>
-          <w:sz w:val="20"/>
-          <w:szCs w:val="20"/>
-        </w:rPr>
-        <w:t>I,Q</w:t>
-      </w:r>
-      <w:proofErr w:type="gramEnd"/>
-      <w:r>
-        <w:rPr>
-          <w:rFonts w:eastAsiaTheme="minorEastAsia"/>
-          <w:sz w:val="20"/>
-          <w:szCs w:val="20"/>
-        </w:rPr>
-        <w:t>: chromaticity.</w:t>
-      </w:r>
-      <w:r>
-        <w:rPr>
-          <w:rFonts w:eastAsiaTheme="minorEastAsia"/>
-          <w:b/>
-          <w:sz w:val="20"/>
-          <w:szCs w:val="20"/>
-        </w:rPr>
-        <w:t xml:space="preserve"> </w:t>
-      </w:r>
-      <w:r>
-        <w:rPr>
-          <w:rFonts w:eastAsiaTheme="minorEastAsia"/>
-          <w:sz w:val="20"/>
-          <w:szCs w:val="20"/>
-        </w:rPr>
-        <w:t xml:space="preserve">More bit to encode Y (people are more sensitive with illumination), less bit to encode </w:t>
-      </w:r>
-      <w:proofErr w:type="gramStart"/>
-      <w:r>
-        <w:rPr>
-          <w:rFonts w:eastAsiaTheme="minorEastAsia"/>
-          <w:sz w:val="20"/>
-          <w:szCs w:val="20"/>
-        </w:rPr>
-        <w:t>I,Q</w:t>
-      </w:r>
-      <w:proofErr w:type="gramEnd"/>
+        <w:t>More bit to encode Y (people are more sensitive with illumination), less bit to encode I,Q</w:t>
+      </w:r>
     </w:p>
     <w:p>
       <w:pPr>
@@ -13234,7 +12268,6 @@
           <w:szCs w:val="20"/>
         </w:rPr>
       </w:pPr>
-      <w:proofErr w:type="spellStart"/>
       <w:r>
         <w:rPr>
           <w:rFonts w:eastAsiaTheme="minorEastAsia"/>
@@ -13242,62 +12275,15 @@
           <w:sz w:val="20"/>
           <w:szCs w:val="20"/>
         </w:rPr>
-        <w:t>YCrCb</w:t>
-      </w:r>
-      <w:proofErr w:type="spellEnd"/>
+        <w:t xml:space="preserve">YCrCb (YUV) </w:t>
+      </w:r>
       <w:r>
         <w:rPr>
           <w:rFonts w:eastAsiaTheme="minorEastAsia"/>
-          <w:b/>
-          <w:sz w:val="20"/>
-          <w:szCs w:val="20"/>
-        </w:rPr>
-        <w:t xml:space="preserve"> (YUV</w:t>
-      </w:r>
-      <w:proofErr w:type="gramStart"/>
-      <w:r>
-        <w:rPr>
-          <w:rFonts w:eastAsiaTheme="minorEastAsia"/>
-          <w:b/>
-          <w:sz w:val="20"/>
-          <w:szCs w:val="20"/>
-        </w:rPr>
-        <w:t xml:space="preserve">) </w:t>
-      </w:r>
-      <w:r>
-        <w:rPr>
-          <w:rFonts w:eastAsiaTheme="minorEastAsia"/>
-          <w:sz w:val="20"/>
-          <w:szCs w:val="20"/>
-        </w:rPr>
-        <w:t>:</w:t>
-      </w:r>
-      <w:proofErr w:type="gramEnd"/>
-      <w:r>
-        <w:rPr>
-          <w:rFonts w:eastAsiaTheme="minorEastAsia"/>
-          <w:sz w:val="20"/>
-          <w:szCs w:val="20"/>
-        </w:rPr>
-        <w:t xml:space="preserve"> PAL </w:t>
-      </w:r>
-      <w:proofErr w:type="spellStart"/>
-      <w:r>
-        <w:rPr>
-          <w:rFonts w:eastAsiaTheme="minorEastAsia"/>
-          <w:sz w:val="20"/>
-          <w:szCs w:val="20"/>
-        </w:rPr>
-        <w:t>analog</w:t>
-      </w:r>
-      <w:proofErr w:type="spellEnd"/>
-      <w:r>
-        <w:rPr>
-          <w:rFonts w:eastAsiaTheme="minorEastAsia"/>
-          <w:sz w:val="20"/>
-          <w:szCs w:val="20"/>
-        </w:rPr>
-        <w:t xml:space="preserve"> video, CCIR 601 standard for digital video</w:t>
+          <w:sz w:val="20"/>
+          <w:szCs w:val="20"/>
+        </w:rPr>
+        <w:t>: PAL analog video, CCIR 601 standard for digital video</w:t>
       </w:r>
     </w:p>
     <w:p>
@@ -13433,25 +12419,7 @@
           <w:sz w:val="20"/>
           <w:szCs w:val="20"/>
         </w:rPr>
-        <w:t>Scale and filtered version: U=0.5(B-Y</w:t>
-      </w:r>
-      <w:proofErr w:type="gramStart"/>
-      <w:r>
-        <w:rPr>
-          <w:rFonts w:eastAsiaTheme="minorEastAsia"/>
-          <w:sz w:val="20"/>
-          <w:szCs w:val="20"/>
-        </w:rPr>
-        <w:t>),V</w:t>
-      </w:r>
-      <w:proofErr w:type="gramEnd"/>
-      <w:r>
-        <w:rPr>
-          <w:rFonts w:eastAsiaTheme="minorEastAsia"/>
-          <w:sz w:val="20"/>
-          <w:szCs w:val="20"/>
-        </w:rPr>
-        <w:t>=0.877(R-Y)</w:t>
+        <w:t>Scale and filtered version: U=0.5(B-Y),V=0.877(R-Y)</w:t>
       </w:r>
     </w:p>
     <w:p>
@@ -13570,43 +12538,7 @@
           <w:sz w:val="20"/>
           <w:szCs w:val="20"/>
         </w:rPr>
-        <w:t xml:space="preserve">Time of flight: 1 IR emitter + 1 detector, indoor &amp; </w:t>
-      </w:r>
-      <w:proofErr w:type="gramStart"/>
-      <w:r>
-        <w:rPr>
-          <w:rFonts w:eastAsiaTheme="minorEastAsia"/>
-          <w:sz w:val="20"/>
-          <w:szCs w:val="20"/>
-        </w:rPr>
-        <w:t>outdoor,  fast</w:t>
-      </w:r>
-      <w:proofErr w:type="gramEnd"/>
-      <w:r>
-        <w:rPr>
-          <w:rFonts w:eastAsiaTheme="minorEastAsia"/>
-          <w:sz w:val="20"/>
-          <w:szCs w:val="20"/>
-        </w:rPr>
-        <w:t xml:space="preserve"> &amp; precise but low-</w:t>
-      </w:r>
-      <w:proofErr w:type="spellStart"/>
-      <w:r>
-        <w:rPr>
-          <w:rFonts w:eastAsiaTheme="minorEastAsia"/>
-          <w:sz w:val="20"/>
-          <w:szCs w:val="20"/>
-        </w:rPr>
-        <w:t>resol</w:t>
-      </w:r>
-      <w:proofErr w:type="spellEnd"/>
-      <w:r>
-        <w:rPr>
-          <w:rFonts w:eastAsiaTheme="minorEastAsia"/>
-          <w:sz w:val="20"/>
-          <w:szCs w:val="20"/>
-        </w:rPr>
-        <w:t xml:space="preserve"> and expensive</w:t>
+        <w:t>Time of flight: 1 IR emitter + 1 detector, indoor &amp; outdoor,  fast &amp; precise but low-resol and expensive</w:t>
       </w:r>
     </w:p>
     <w:p>
@@ -13706,25 +12638,7 @@
           <w:sz w:val="20"/>
           <w:szCs w:val="20"/>
         </w:rPr>
-        <w:t xml:space="preserve">Passive, common and popular: Stereo setup: 2 calibrated </w:t>
-      </w:r>
-      <w:proofErr w:type="gramStart"/>
-      <w:r>
-        <w:rPr>
-          <w:rFonts w:eastAsiaTheme="minorEastAsia"/>
-          <w:sz w:val="20"/>
-          <w:szCs w:val="20"/>
-        </w:rPr>
-        <w:t>camera</w:t>
-      </w:r>
-      <w:proofErr w:type="gramEnd"/>
-      <w:r>
-        <w:rPr>
-          <w:rFonts w:eastAsiaTheme="minorEastAsia"/>
-          <w:sz w:val="20"/>
-          <w:szCs w:val="20"/>
-        </w:rPr>
-        <w:t>, triangle like human eyes, not very precise</w:t>
+        <w:t>Passive, common and popular: Stereo setup: 2 calibrated camera, triangle like human eyes, not very precise</w:t>
       </w:r>
     </w:p>
     <w:p>
@@ -15152,7 +14066,7 @@
 </file>
 
 <file path=customXml/itemProps1.xml><?xml version="1.0" encoding="utf-8"?>
-<ds:datastoreItem xmlns:ds="http://schemas.openxmlformats.org/officeDocument/2006/customXml" ds:itemID="{A3C43568-AF9A-A344-AA32-CE20F5240041}">
+<ds:datastoreItem xmlns:ds="http://schemas.openxmlformats.org/officeDocument/2006/customXml" ds:itemID="{791DE908-BEA9-6642-905E-B4B2050180FC}">
   <ds:schemaRefs>
     <ds:schemaRef ds:uri="http://schemas.openxmlformats.org/officeDocument/2006/bibliography"/>
   </ds:schemaRefs>

</xml_diff>